<commit_message>
"added the Lesson class"
</commit_message>
<xml_diff>
--- a/documentation.docx
+++ b/documentation.docx
@@ -756,6 +756,12 @@
       <w:r>
         <w:t>.</w:t>
       </w:r>
+      <w:r>
+        <w:t xml:space="preserve"> </w:t>
+      </w:r>
+      <w:r>
+        <w:t>Moreover, set the screen display to 100% or something close to it, because otherwise the elements won’t fit properly in the screen.</w:t>
+      </w:r>
     </w:p>
     <w:p>
       <w:pPr>
@@ -945,8 +951,25 @@
           <w:numId w:val="5"/>
         </w:numPr>
       </w:pPr>
-      <w:r>
-        <w:t>https://stackoverflow.com/</w:t>
+      <w:hyperlink r:id="rId7" w:history="1">
+        <w:r>
+          <w:rPr>
+            <w:rStyle w:val="Hyperlink"/>
+          </w:rPr>
+          <w:t>https://stackoverflow.com/</w:t>
+        </w:r>
+      </w:hyperlink>
+    </w:p>
+    <w:p>
+      <w:pPr>
+        <w:pStyle w:val="ListParagraph"/>
+        <w:numPr>
+          <w:ilvl w:val="0"/>
+          <w:numId w:val="5"/>
+        </w:numPr>
+      </w:pPr>
+      <w:r>
+        <w:t>Chatgpt.com</w:t>
       </w:r>
     </w:p>
     <w:p/>
@@ -2701,6 +2724,7 @@
   <w:style w:type="character" w:default="1" w:styleId="DefaultParagraphFont">
     <w:name w:val="Default Paragraph Font"/>
     <w:uiPriority w:val="1"/>
+    <w:semiHidden/>
     <w:unhideWhenUsed/>
   </w:style>
   <w:style w:type="table" w:default="1" w:styleId="TableNormal">

</xml_diff>